<commit_message>
Alteração nas regras do grupo, inclusão de regra
</commit_message>
<xml_diff>
--- a/documents/docx/Regras!.docx
+++ b/documents/docx/Regras!.docx
@@ -145,6 +145,353 @@
         </w:rPr>
         <w:t xml:space="preserve"> juntas.</w:t>
       </w:r>
+    </w:p>
+    <w:p>
+      <w:pPr>
+        <w:spacing w:line="360" w:lineRule="auto"/>
+        <w:rPr>
+          <w:rFonts w:ascii="Arial" w:hAnsi="Arial" w:cs="Arial"/>
+          <w:sz w:val="24"/>
+          <w:szCs w:val="24"/>
+        </w:rPr>
+      </w:pPr>
+      <w:r>
+        <w:rPr>
+          <w:rFonts w:ascii="Arial" w:hAnsi="Arial" w:cs="Arial"/>
+          <w:sz w:val="24"/>
+          <w:szCs w:val="24"/>
+        </w:rPr>
+        <w:t xml:space="preserve">- Os papeis de cada integrante do grupo mudarão semanalmente, tendo início da atuação no sábado. </w:t>
+      </w:r>
+    </w:p>
+    <w:p>
+      <w:pPr>
+        <w:spacing w:line="360" w:lineRule="auto"/>
+        <w:rPr>
+          <w:rFonts w:ascii="Arial" w:hAnsi="Arial" w:cs="Arial"/>
+          <w:sz w:val="24"/>
+          <w:szCs w:val="24"/>
+        </w:rPr>
+      </w:pPr>
+      <w:r>
+        <w:rPr>
+          <w:rFonts w:ascii="Arial" w:hAnsi="Arial" w:cs="Arial"/>
+          <w:sz w:val="24"/>
+          <w:szCs w:val="24"/>
+        </w:rPr>
+        <w:t xml:space="preserve">- As instruções para uso dos quadros no </w:t>
+      </w:r>
+      <w:proofErr w:type="spellStart"/>
+      <w:r>
+        <w:rPr>
+          <w:rFonts w:ascii="Arial" w:hAnsi="Arial" w:cs="Arial"/>
+          <w:sz w:val="24"/>
+          <w:szCs w:val="24"/>
+        </w:rPr>
+        <w:t>Trello</w:t>
+      </w:r>
+      <w:proofErr w:type="spellEnd"/>
+      <w:r>
+        <w:rPr>
+          <w:rFonts w:ascii="Arial" w:hAnsi="Arial" w:cs="Arial"/>
+          <w:sz w:val="24"/>
+          <w:szCs w:val="24"/>
+        </w:rPr>
+        <w:t xml:space="preserve"> inseridas nas capas de cada coluna, deverão ser seguidas. Se algum membro tiver alguma sugestão de melhoria, ele deverá trazer o tópico para tratar na reunião. </w:t>
+      </w:r>
+    </w:p>
+    <w:p>
+      <w:pPr>
+        <w:spacing w:line="360" w:lineRule="auto"/>
+        <w:rPr>
+          <w:rFonts w:ascii="Arial" w:hAnsi="Arial" w:cs="Arial"/>
+          <w:sz w:val="24"/>
+          <w:szCs w:val="24"/>
+        </w:rPr>
+      </w:pPr>
+      <w:r>
+        <w:rPr>
+          <w:rFonts w:ascii="Arial" w:hAnsi="Arial" w:cs="Arial"/>
+          <w:sz w:val="24"/>
+          <w:szCs w:val="24"/>
+        </w:rPr>
+        <w:t xml:space="preserve">- O controle das atas será de responsabilidade do P.O da semana. </w:t>
+      </w:r>
+      <w:r>
+        <w:rPr>
+          <w:rFonts w:ascii="Arial" w:hAnsi="Arial" w:cs="Arial"/>
+          <w:sz w:val="24"/>
+          <w:szCs w:val="24"/>
+        </w:rPr>
+        <w:t>Podendo essa responsabilidade ser transferida pelo mesmo para algum outro membro em dias que ele não poderá exercer a função.</w:t>
+      </w:r>
+    </w:p>
+    <w:p>
+      <w:pPr>
+        <w:spacing w:line="360" w:lineRule="auto"/>
+        <w:rPr>
+          <w:rFonts w:ascii="Arial" w:hAnsi="Arial" w:cs="Arial"/>
+          <w:sz w:val="24"/>
+          <w:szCs w:val="24"/>
+        </w:rPr>
+      </w:pPr>
+      <w:r>
+        <w:rPr>
+          <w:rFonts w:ascii="Arial" w:hAnsi="Arial" w:cs="Arial"/>
+          <w:sz w:val="24"/>
+          <w:szCs w:val="24"/>
+        </w:rPr>
+        <w:t xml:space="preserve">- O </w:t>
+      </w:r>
+      <w:proofErr w:type="spellStart"/>
+      <w:r>
+        <w:rPr>
+          <w:rFonts w:ascii="Arial" w:hAnsi="Arial" w:cs="Arial"/>
+          <w:sz w:val="24"/>
+          <w:szCs w:val="24"/>
+        </w:rPr>
+        <w:t>manejamento</w:t>
+      </w:r>
+      <w:proofErr w:type="spellEnd"/>
+      <w:r>
+        <w:rPr>
+          <w:rFonts w:ascii="Arial" w:hAnsi="Arial" w:cs="Arial"/>
+          <w:sz w:val="24"/>
+          <w:szCs w:val="24"/>
+        </w:rPr>
+        <w:t xml:space="preserve"> do quadro no </w:t>
+      </w:r>
+      <w:proofErr w:type="spellStart"/>
+      <w:r>
+        <w:rPr>
+          <w:rFonts w:ascii="Arial" w:hAnsi="Arial" w:cs="Arial"/>
+          <w:sz w:val="24"/>
+          <w:szCs w:val="24"/>
+        </w:rPr>
+        <w:t>Trello</w:t>
+      </w:r>
+      <w:proofErr w:type="spellEnd"/>
+      <w:r>
+        <w:rPr>
+          <w:rFonts w:ascii="Arial" w:hAnsi="Arial" w:cs="Arial"/>
+          <w:sz w:val="24"/>
+          <w:szCs w:val="24"/>
+        </w:rPr>
+        <w:t xml:space="preserve"> referente aos entregáveis do Projeto será responsabilidade do </w:t>
+      </w:r>
+      <w:proofErr w:type="spellStart"/>
+      <w:r>
+        <w:rPr>
+          <w:rFonts w:ascii="Arial" w:hAnsi="Arial" w:cs="Arial"/>
+          <w:sz w:val="24"/>
+          <w:szCs w:val="24"/>
+        </w:rPr>
+        <w:t>Scrum</w:t>
+      </w:r>
+      <w:proofErr w:type="spellEnd"/>
+      <w:r>
+        <w:rPr>
+          <w:rFonts w:ascii="Arial" w:hAnsi="Arial" w:cs="Arial"/>
+          <w:sz w:val="24"/>
+          <w:szCs w:val="24"/>
+        </w:rPr>
+        <w:t xml:space="preserve"> da semana. </w:t>
+      </w:r>
+    </w:p>
+    <w:p>
+      <w:pPr>
+        <w:spacing w:line="360" w:lineRule="auto"/>
+        <w:rPr>
+          <w:rFonts w:ascii="Arial" w:hAnsi="Arial" w:cs="Arial"/>
+          <w:sz w:val="24"/>
+          <w:szCs w:val="24"/>
+        </w:rPr>
+      </w:pPr>
+      <w:r>
+        <w:rPr>
+          <w:rFonts w:ascii="Arial" w:hAnsi="Arial" w:cs="Arial"/>
+          <w:sz w:val="24"/>
+          <w:szCs w:val="24"/>
+        </w:rPr>
+        <w:t xml:space="preserve">- Perguntas para estruturar os assuntos nas </w:t>
+      </w:r>
+      <w:proofErr w:type="spellStart"/>
+      <w:r>
+        <w:rPr>
+          <w:rFonts w:ascii="Arial" w:hAnsi="Arial" w:cs="Arial"/>
+          <w:sz w:val="24"/>
+          <w:szCs w:val="24"/>
+        </w:rPr>
+        <w:t>dailys</w:t>
+      </w:r>
+      <w:proofErr w:type="spellEnd"/>
+      <w:r>
+        <w:rPr>
+          <w:rFonts w:ascii="Arial" w:hAnsi="Arial" w:cs="Arial"/>
+          <w:sz w:val="24"/>
+          <w:szCs w:val="24"/>
+        </w:rPr>
+        <w:t xml:space="preserve">: “O que estou </w:t>
+      </w:r>
+      <w:r>
+        <w:rPr>
+          <w:rFonts w:ascii="Arial" w:hAnsi="Arial" w:cs="Arial"/>
+          <w:sz w:val="24"/>
+          <w:szCs w:val="24"/>
+        </w:rPr>
+        <w:t xml:space="preserve">fazendo? </w:t>
+      </w:r>
+      <w:proofErr w:type="gramStart"/>
+      <w:r>
+        <w:rPr>
+          <w:rFonts w:ascii="Arial" w:hAnsi="Arial" w:cs="Arial"/>
+          <w:sz w:val="24"/>
+          <w:szCs w:val="24"/>
+        </w:rPr>
+        <w:t>”</w:t>
+      </w:r>
+      <w:r>
+        <w:rPr>
+          <w:rFonts w:ascii="Arial" w:hAnsi="Arial" w:cs="Arial"/>
+          <w:sz w:val="24"/>
+          <w:szCs w:val="24"/>
+        </w:rPr>
+        <w:t>,  “</w:t>
+      </w:r>
+      <w:proofErr w:type="gramEnd"/>
+      <w:r>
+        <w:rPr>
+          <w:rFonts w:ascii="Arial" w:hAnsi="Arial" w:cs="Arial"/>
+          <w:sz w:val="24"/>
+          <w:szCs w:val="24"/>
+        </w:rPr>
+        <w:t>Tenho impeditivos?”, “O que irei fazer a seguir?”.</w:t>
+      </w:r>
+    </w:p>
+    <w:p>
+      <w:pPr>
+        <w:spacing w:line="360" w:lineRule="auto"/>
+        <w:rPr>
+          <w:rFonts w:ascii="Arial" w:hAnsi="Arial" w:cs="Arial"/>
+          <w:sz w:val="24"/>
+          <w:szCs w:val="24"/>
+        </w:rPr>
+      </w:pPr>
+      <w:r>
+        <w:rPr>
+          <w:rFonts w:ascii="Arial" w:hAnsi="Arial" w:cs="Arial"/>
+          <w:sz w:val="24"/>
+          <w:szCs w:val="24"/>
+        </w:rPr>
+        <w:t xml:space="preserve">- Reuniões de </w:t>
+      </w:r>
+      <w:proofErr w:type="spellStart"/>
+      <w:r>
+        <w:rPr>
+          <w:rFonts w:ascii="Arial" w:hAnsi="Arial" w:cs="Arial"/>
+          <w:sz w:val="24"/>
+          <w:szCs w:val="24"/>
+        </w:rPr>
+        <w:t>Review</w:t>
+      </w:r>
+      <w:proofErr w:type="spellEnd"/>
+      <w:r>
+        <w:rPr>
+          <w:rFonts w:ascii="Arial" w:hAnsi="Arial" w:cs="Arial"/>
+          <w:sz w:val="24"/>
+          <w:szCs w:val="24"/>
+        </w:rPr>
+        <w:t xml:space="preserve"> serão as sextas-feiras durante as aulas de PI. </w:t>
+      </w:r>
+    </w:p>
+    <w:p>
+      <w:pPr>
+        <w:spacing w:line="360" w:lineRule="auto"/>
+        <w:rPr>
+          <w:rFonts w:ascii="Arial" w:hAnsi="Arial" w:cs="Arial"/>
+          <w:sz w:val="24"/>
+          <w:szCs w:val="24"/>
+        </w:rPr>
+      </w:pPr>
+      <w:r>
+        <w:rPr>
+          <w:rFonts w:ascii="Arial" w:hAnsi="Arial" w:cs="Arial"/>
+          <w:sz w:val="24"/>
+          <w:szCs w:val="24"/>
+        </w:rPr>
+        <w:t xml:space="preserve">- Será de responsabilidade do </w:t>
+      </w:r>
+      <w:proofErr w:type="spellStart"/>
+      <w:r>
+        <w:rPr>
+          <w:rFonts w:ascii="Arial" w:hAnsi="Arial" w:cs="Arial"/>
+          <w:sz w:val="24"/>
+          <w:szCs w:val="24"/>
+        </w:rPr>
+        <w:t>Scrum</w:t>
+      </w:r>
+      <w:proofErr w:type="spellEnd"/>
+      <w:r>
+        <w:rPr>
+          <w:rFonts w:ascii="Arial" w:hAnsi="Arial" w:cs="Arial"/>
+          <w:sz w:val="24"/>
+          <w:szCs w:val="24"/>
+        </w:rPr>
+        <w:t xml:space="preserve"> Master contabilizar a pontuação Fibonacci da semana e inclu</w:t>
+      </w:r>
+      <w:r>
+        <w:rPr>
+          <w:rFonts w:ascii="Arial" w:hAnsi="Arial" w:cs="Arial"/>
+          <w:sz w:val="24"/>
+          <w:szCs w:val="24"/>
+        </w:rPr>
+        <w:t xml:space="preserve">ir no quadro </w:t>
+      </w:r>
+      <w:proofErr w:type="spellStart"/>
+      <w:r>
+        <w:rPr>
+          <w:rFonts w:ascii="Arial" w:hAnsi="Arial" w:cs="Arial"/>
+          <w:sz w:val="24"/>
+          <w:szCs w:val="24"/>
+        </w:rPr>
+        <w:t>Burndown</w:t>
+      </w:r>
+      <w:proofErr w:type="spellEnd"/>
+      <w:r>
+        <w:rPr>
+          <w:rFonts w:ascii="Arial" w:hAnsi="Arial" w:cs="Arial"/>
+          <w:sz w:val="24"/>
+          <w:szCs w:val="24"/>
+        </w:rPr>
+        <w:t xml:space="preserve"> do Projeto. </w:t>
+      </w:r>
+      <w:r>
+        <w:rPr>
+          <w:rFonts w:ascii="Arial" w:hAnsi="Arial" w:cs="Arial"/>
+          <w:sz w:val="24"/>
+          <w:szCs w:val="24"/>
+        </w:rPr>
+        <w:t xml:space="preserve"> </w:t>
+      </w:r>
+    </w:p>
+    <w:p>
+      <w:pPr>
+        <w:spacing w:line="360" w:lineRule="auto"/>
+        <w:rPr>
+          <w:rFonts w:ascii="Arial" w:hAnsi="Arial" w:cs="Arial"/>
+          <w:sz w:val="24"/>
+          <w:szCs w:val="24"/>
+          <w:u w:val="single"/>
+        </w:rPr>
+      </w:pPr>
+      <w:r>
+        <w:rPr>
+          <w:rFonts w:ascii="Arial" w:hAnsi="Arial" w:cs="Arial"/>
+          <w:sz w:val="24"/>
+          <w:szCs w:val="24"/>
+        </w:rPr>
+        <w:t>- Toda alteração significativa no projeto é necessário trazer ao grupo antes, para que assim todos estejam de acordo.</w:t>
+      </w:r>
       <w:bookmarkStart w:id="0" w:name="_GoBack"/>
       <w:bookmarkEnd w:id="0"/>
     </w:p>
@@ -157,316 +504,6 @@
           <w:szCs w:val="24"/>
         </w:rPr>
       </w:pPr>
-      <w:r>
-        <w:rPr>
-          <w:rFonts w:ascii="Arial" w:hAnsi="Arial" w:cs="Arial"/>
-          <w:sz w:val="24"/>
-          <w:szCs w:val="24"/>
-        </w:rPr>
-        <w:t xml:space="preserve">- Os papeis de cada integrante do grupo mudarão semanalmente, tendo início da atuação no sábado. </w:t>
-      </w:r>
-    </w:p>
-    <w:p>
-      <w:pPr>
-        <w:spacing w:line="360" w:lineRule="auto"/>
-        <w:rPr>
-          <w:rFonts w:ascii="Arial" w:hAnsi="Arial" w:cs="Arial"/>
-          <w:sz w:val="24"/>
-          <w:szCs w:val="24"/>
-        </w:rPr>
-      </w:pPr>
-      <w:r>
-        <w:rPr>
-          <w:rFonts w:ascii="Arial" w:hAnsi="Arial" w:cs="Arial"/>
-          <w:sz w:val="24"/>
-          <w:szCs w:val="24"/>
-        </w:rPr>
-        <w:t xml:space="preserve">- As instruções para uso dos quadros no </w:t>
-      </w:r>
-      <w:proofErr w:type="spellStart"/>
-      <w:r>
-        <w:rPr>
-          <w:rFonts w:ascii="Arial" w:hAnsi="Arial" w:cs="Arial"/>
-          <w:sz w:val="24"/>
-          <w:szCs w:val="24"/>
-        </w:rPr>
-        <w:t>Trello</w:t>
-      </w:r>
-      <w:proofErr w:type="spellEnd"/>
-      <w:r>
-        <w:rPr>
-          <w:rFonts w:ascii="Arial" w:hAnsi="Arial" w:cs="Arial"/>
-          <w:sz w:val="24"/>
-          <w:szCs w:val="24"/>
-        </w:rPr>
-        <w:t xml:space="preserve"> inseridas nas capas de cada coluna, deverão ser seguidas. Se algum membro tiver alguma sugestão de melhoria, ele deverá trazer o tópico para tratar na reunião. </w:t>
-      </w:r>
-    </w:p>
-    <w:p>
-      <w:pPr>
-        <w:spacing w:line="360" w:lineRule="auto"/>
-        <w:rPr>
-          <w:rFonts w:ascii="Arial" w:hAnsi="Arial" w:cs="Arial"/>
-          <w:sz w:val="24"/>
-          <w:szCs w:val="24"/>
-        </w:rPr>
-      </w:pPr>
-      <w:r>
-        <w:rPr>
-          <w:rFonts w:ascii="Arial" w:hAnsi="Arial" w:cs="Arial"/>
-          <w:sz w:val="24"/>
-          <w:szCs w:val="24"/>
-        </w:rPr>
-        <w:t xml:space="preserve">- O controle das atas será de responsabilidade do P.O da semana. </w:t>
-      </w:r>
-      <w:r>
-        <w:rPr>
-          <w:rFonts w:ascii="Arial" w:hAnsi="Arial" w:cs="Arial"/>
-          <w:sz w:val="24"/>
-          <w:szCs w:val="24"/>
-        </w:rPr>
-        <w:t>Podendo essa responsabilidade ser transferida pelo mesmo para algum outro membro em dias que ele não poderá exercer a função.</w:t>
-      </w:r>
-    </w:p>
-    <w:p>
-      <w:pPr>
-        <w:spacing w:line="360" w:lineRule="auto"/>
-        <w:rPr>
-          <w:rFonts w:ascii="Arial" w:hAnsi="Arial" w:cs="Arial"/>
-          <w:sz w:val="24"/>
-          <w:szCs w:val="24"/>
-        </w:rPr>
-      </w:pPr>
-      <w:r>
-        <w:rPr>
-          <w:rFonts w:ascii="Arial" w:hAnsi="Arial" w:cs="Arial"/>
-          <w:sz w:val="24"/>
-          <w:szCs w:val="24"/>
-        </w:rPr>
-        <w:t xml:space="preserve">- O </w:t>
-      </w:r>
-      <w:proofErr w:type="spellStart"/>
-      <w:r>
-        <w:rPr>
-          <w:rFonts w:ascii="Arial" w:hAnsi="Arial" w:cs="Arial"/>
-          <w:sz w:val="24"/>
-          <w:szCs w:val="24"/>
-        </w:rPr>
-        <w:t>manejamento</w:t>
-      </w:r>
-      <w:proofErr w:type="spellEnd"/>
-      <w:r>
-        <w:rPr>
-          <w:rFonts w:ascii="Arial" w:hAnsi="Arial" w:cs="Arial"/>
-          <w:sz w:val="24"/>
-          <w:szCs w:val="24"/>
-        </w:rPr>
-        <w:t xml:space="preserve"> do quadro no </w:t>
-      </w:r>
-      <w:proofErr w:type="spellStart"/>
-      <w:r>
-        <w:rPr>
-          <w:rFonts w:ascii="Arial" w:hAnsi="Arial" w:cs="Arial"/>
-          <w:sz w:val="24"/>
-          <w:szCs w:val="24"/>
-        </w:rPr>
-        <w:t>Trello</w:t>
-      </w:r>
-      <w:proofErr w:type="spellEnd"/>
-      <w:r>
-        <w:rPr>
-          <w:rFonts w:ascii="Arial" w:hAnsi="Arial" w:cs="Arial"/>
-          <w:sz w:val="24"/>
-          <w:szCs w:val="24"/>
-        </w:rPr>
-        <w:t xml:space="preserve"> referente aos entregáveis do Projeto será responsabilidade do </w:t>
-      </w:r>
-      <w:proofErr w:type="spellStart"/>
-      <w:r>
-        <w:rPr>
-          <w:rFonts w:ascii="Arial" w:hAnsi="Arial" w:cs="Arial"/>
-          <w:sz w:val="24"/>
-          <w:szCs w:val="24"/>
-        </w:rPr>
-        <w:t>Scrum</w:t>
-      </w:r>
-      <w:proofErr w:type="spellEnd"/>
-      <w:r>
-        <w:rPr>
-          <w:rFonts w:ascii="Arial" w:hAnsi="Arial" w:cs="Arial"/>
-          <w:sz w:val="24"/>
-          <w:szCs w:val="24"/>
-        </w:rPr>
-        <w:t xml:space="preserve"> da semana. </w:t>
-      </w:r>
-    </w:p>
-    <w:p>
-      <w:pPr>
-        <w:spacing w:line="360" w:lineRule="auto"/>
-        <w:rPr>
-          <w:rFonts w:ascii="Arial" w:hAnsi="Arial" w:cs="Arial"/>
-          <w:sz w:val="24"/>
-          <w:szCs w:val="24"/>
-        </w:rPr>
-      </w:pPr>
-      <w:r>
-        <w:rPr>
-          <w:rFonts w:ascii="Arial" w:hAnsi="Arial" w:cs="Arial"/>
-          <w:sz w:val="24"/>
-          <w:szCs w:val="24"/>
-        </w:rPr>
-        <w:t xml:space="preserve">- Perguntas para estruturar os assuntos nas </w:t>
-      </w:r>
-      <w:proofErr w:type="spellStart"/>
-      <w:r>
-        <w:rPr>
-          <w:rFonts w:ascii="Arial" w:hAnsi="Arial" w:cs="Arial"/>
-          <w:sz w:val="24"/>
-          <w:szCs w:val="24"/>
-        </w:rPr>
-        <w:t>dailys</w:t>
-      </w:r>
-      <w:proofErr w:type="spellEnd"/>
-      <w:r>
-        <w:rPr>
-          <w:rFonts w:ascii="Arial" w:hAnsi="Arial" w:cs="Arial"/>
-          <w:sz w:val="24"/>
-          <w:szCs w:val="24"/>
-        </w:rPr>
-        <w:t xml:space="preserve">: “O que estou </w:t>
-      </w:r>
-      <w:r>
-        <w:rPr>
-          <w:rFonts w:ascii="Arial" w:hAnsi="Arial" w:cs="Arial"/>
-          <w:sz w:val="24"/>
-          <w:szCs w:val="24"/>
-        </w:rPr>
-        <w:t>fazendo? ”</w:t>
-      </w:r>
-      <w:r>
-        <w:rPr>
-          <w:rFonts w:ascii="Arial" w:hAnsi="Arial" w:cs="Arial"/>
-          <w:sz w:val="24"/>
-          <w:szCs w:val="24"/>
-        </w:rPr>
-        <w:t>,  “Tenho impeditivos?”, “O que irei fazer a seguir?”.</w:t>
-      </w:r>
-    </w:p>
-    <w:p>
-      <w:pPr>
-        <w:spacing w:line="360" w:lineRule="auto"/>
-        <w:rPr>
-          <w:rFonts w:ascii="Arial" w:hAnsi="Arial" w:cs="Arial"/>
-          <w:sz w:val="24"/>
-          <w:szCs w:val="24"/>
-        </w:rPr>
-      </w:pPr>
-      <w:r>
-        <w:rPr>
-          <w:rFonts w:ascii="Arial" w:hAnsi="Arial" w:cs="Arial"/>
-          <w:sz w:val="24"/>
-          <w:szCs w:val="24"/>
-        </w:rPr>
-        <w:t xml:space="preserve">- Reuniões de </w:t>
-      </w:r>
-      <w:proofErr w:type="spellStart"/>
-      <w:r>
-        <w:rPr>
-          <w:rFonts w:ascii="Arial" w:hAnsi="Arial" w:cs="Arial"/>
-          <w:sz w:val="24"/>
-          <w:szCs w:val="24"/>
-        </w:rPr>
-        <w:t>Review</w:t>
-      </w:r>
-      <w:proofErr w:type="spellEnd"/>
-      <w:r>
-        <w:rPr>
-          <w:rFonts w:ascii="Arial" w:hAnsi="Arial" w:cs="Arial"/>
-          <w:sz w:val="24"/>
-          <w:szCs w:val="24"/>
-        </w:rPr>
-        <w:t xml:space="preserve"> serão as sextas-feiras durante as aulas de PI. </w:t>
-      </w:r>
-    </w:p>
-    <w:p>
-      <w:pPr>
-        <w:spacing w:line="360" w:lineRule="auto"/>
-        <w:rPr>
-          <w:rFonts w:ascii="Arial" w:hAnsi="Arial" w:cs="Arial"/>
-          <w:sz w:val="24"/>
-          <w:szCs w:val="24"/>
-        </w:rPr>
-      </w:pPr>
-      <w:r>
-        <w:rPr>
-          <w:rFonts w:ascii="Arial" w:hAnsi="Arial" w:cs="Arial"/>
-          <w:sz w:val="24"/>
-          <w:szCs w:val="24"/>
-        </w:rPr>
-        <w:t xml:space="preserve">- Será de responsabilidade do </w:t>
-      </w:r>
-      <w:proofErr w:type="spellStart"/>
-      <w:r>
-        <w:rPr>
-          <w:rFonts w:ascii="Arial" w:hAnsi="Arial" w:cs="Arial"/>
-          <w:sz w:val="24"/>
-          <w:szCs w:val="24"/>
-        </w:rPr>
-        <w:t>Scrum</w:t>
-      </w:r>
-      <w:proofErr w:type="spellEnd"/>
-      <w:r>
-        <w:rPr>
-          <w:rFonts w:ascii="Arial" w:hAnsi="Arial" w:cs="Arial"/>
-          <w:sz w:val="24"/>
-          <w:szCs w:val="24"/>
-        </w:rPr>
-        <w:t xml:space="preserve"> Master contabilizar a pontuação Fibonacci da semana e inclu</w:t>
-      </w:r>
-      <w:r>
-        <w:rPr>
-          <w:rFonts w:ascii="Arial" w:hAnsi="Arial" w:cs="Arial"/>
-          <w:sz w:val="24"/>
-          <w:szCs w:val="24"/>
-        </w:rPr>
-        <w:t xml:space="preserve">ir no quadro </w:t>
-      </w:r>
-      <w:proofErr w:type="spellStart"/>
-      <w:r>
-        <w:rPr>
-          <w:rFonts w:ascii="Arial" w:hAnsi="Arial" w:cs="Arial"/>
-          <w:sz w:val="24"/>
-          <w:szCs w:val="24"/>
-        </w:rPr>
-        <w:t>Burndown</w:t>
-      </w:r>
-      <w:proofErr w:type="spellEnd"/>
-      <w:r>
-        <w:rPr>
-          <w:rFonts w:ascii="Arial" w:hAnsi="Arial" w:cs="Arial"/>
-          <w:sz w:val="24"/>
-          <w:szCs w:val="24"/>
-        </w:rPr>
-        <w:t xml:space="preserve"> do Projeto. </w:t>
-      </w:r>
-      <w:r>
-        <w:rPr>
-          <w:rFonts w:ascii="Arial" w:hAnsi="Arial" w:cs="Arial"/>
-          <w:sz w:val="24"/>
-          <w:szCs w:val="24"/>
-        </w:rPr>
-        <w:t xml:space="preserve"> </w:t>
-      </w:r>
-    </w:p>
-    <w:p>
-      <w:pPr>
-        <w:spacing w:line="360" w:lineRule="auto"/>
-        <w:rPr>
-          <w:rFonts w:ascii="Arial" w:hAnsi="Arial" w:cs="Arial"/>
-          <w:sz w:val="24"/>
-          <w:szCs w:val="24"/>
-        </w:rPr>
-      </w:pPr>
     </w:p>
     <w:p>
       <w:pPr>
@@ -503,6 +540,7 @@
           <w:sz w:val="24"/>
           <w:szCs w:val="24"/>
         </w:rPr>
+        <w:lastRenderedPageBreak/>
         <w:t>- Primeira: A partir da 3º falta</w:t>
       </w:r>
       <w:r>
@@ -561,7 +599,6 @@
           <w:sz w:val="24"/>
           <w:szCs w:val="24"/>
         </w:rPr>
-        <w:lastRenderedPageBreak/>
         <w:t xml:space="preserve">- Segunda: Se a ocorrência voltar a acontecer, o grupo levará a ocorrência para o Professor Brandão. </w:t>
       </w:r>
     </w:p>

</xml_diff>